<commit_message>
Readme and Doc changes
</commit_message>
<xml_diff>
--- a/Makings of VR Webb Cluster(Draft).docx
+++ b/Makings of VR Webb Cluster(Draft).docx
@@ -4,7 +4,7 @@
   <w:body>
     <w:p>
       <w:pPr>
-        <w:jc w:val="center"/>
+        <w:jc w:val="both"/>
         <w:rPr>
           <w:b/>
           <w:u w:val="single"/>
@@ -18,9 +18,14 @@
         <w:t>VR-Webb Cluster</w:t>
       </w:r>
     </w:p>
-    <w:p/>
-    <w:p>
-      <w:pPr>
+    <w:p>
+      <w:pPr>
+        <w:jc w:val="both"/>
+      </w:pPr>
+    </w:p>
+    <w:p>
+      <w:pPr>
+        <w:jc w:val="both"/>
         <w:rPr>
           <w:b/>
         </w:rPr>
@@ -39,6 +44,7 @@
           <w:ilvl w:val="0"/>
           <w:numId w:val="1"/>
         </w:numPr>
+        <w:jc w:val="both"/>
         <w:rPr>
           <w:b/>
         </w:rPr>
@@ -57,6 +63,7 @@
           <w:ilvl w:val="0"/>
           <w:numId w:val="2"/>
         </w:numPr>
+        <w:jc w:val="both"/>
         <w:rPr>
           <w:b/>
         </w:rPr>
@@ -84,6 +91,7 @@
       <w:pPr>
         <w:pStyle w:val="ListParagraph"/>
         <w:ind w:left="1486"/>
+        <w:jc w:val="both"/>
         <w:rPr>
           <w:b/>
         </w:rPr>
@@ -108,6 +116,7 @@
           <w:ilvl w:val="1"/>
           <w:numId w:val="2"/>
         </w:numPr>
+        <w:jc w:val="both"/>
         <w:rPr>
           <w:b/>
         </w:rPr>
@@ -135,6 +144,7 @@
           <w:ilvl w:val="1"/>
           <w:numId w:val="2"/>
         </w:numPr>
+        <w:jc w:val="both"/>
         <w:rPr>
           <w:b/>
         </w:rPr>
@@ -164,6 +174,7 @@
           <w:ilvl w:val="0"/>
           <w:numId w:val="1"/>
         </w:numPr>
+        <w:jc w:val="both"/>
         <w:rPr>
           <w:b/>
         </w:rPr>
@@ -182,6 +193,7 @@
           <w:ilvl w:val="1"/>
           <w:numId w:val="1"/>
         </w:numPr>
+        <w:jc w:val="both"/>
         <w:rPr>
           <w:b/>
         </w:rPr>
@@ -209,6 +221,7 @@
       <w:pPr>
         <w:pStyle w:val="ListParagraph"/>
         <w:ind w:left="1440"/>
+        <w:jc w:val="both"/>
         <w:rPr>
           <w:b/>
         </w:rPr>
@@ -227,6 +240,7 @@
           <w:ilvl w:val="2"/>
           <w:numId w:val="1"/>
         </w:numPr>
+        <w:jc w:val="both"/>
         <w:rPr>
           <w:b/>
         </w:rPr>
@@ -254,6 +268,7 @@
           <w:ilvl w:val="2"/>
           <w:numId w:val="1"/>
         </w:numPr>
+        <w:jc w:val="both"/>
         <w:rPr>
           <w:b/>
         </w:rPr>
@@ -275,6 +290,7 @@
           <w:ilvl w:val="2"/>
           <w:numId w:val="1"/>
         </w:numPr>
+        <w:jc w:val="both"/>
         <w:rPr>
           <w:b/>
         </w:rPr>
@@ -296,6 +312,7 @@
           <w:ilvl w:val="2"/>
           <w:numId w:val="1"/>
         </w:numPr>
+        <w:jc w:val="both"/>
         <w:rPr>
           <w:b/>
         </w:rPr>
@@ -334,25 +351,7 @@
         <w:rPr>
           <w:b/>
         </w:rPr>
-        <w:t>setScale</w:t>
-      </w:r>
-      <w:r>
-        <w:rPr>
-          <w:b/>
-        </w:rPr>
-        <w:t>()</w:t>
-      </w:r>
-      <w:r>
-        <w:rPr>
-          <w:b/>
-        </w:rPr>
-        <w:t xml:space="preserve"> and multiplyScalar</w:t>
-      </w:r>
-      <w:r>
-        <w:rPr>
-          <w:b/>
-        </w:rPr>
-        <w:t>(),</w:t>
+        <w:t>setScale() and multiplyScalar(),</w:t>
       </w:r>
       <w:r>
         <w:t xml:space="preserve"> was tried to achieve complete visibility of both sets of stars after the setting of Size Attenuation property. This did not work as a feasible solution and so was discarded.</w:t>
@@ -365,6 +364,7 @@
           <w:ilvl w:val="2"/>
           <w:numId w:val="1"/>
         </w:numPr>
+        <w:jc w:val="both"/>
         <w:rPr>
           <w:b/>
         </w:rPr>
@@ -391,14 +391,124 @@
     <w:p>
       <w:pPr>
         <w:pStyle w:val="ListParagraph"/>
+        <w:ind w:left="2160"/>
+        <w:jc w:val="both"/>
+        <w:rPr>
+          <w:b/>
+        </w:rPr>
+      </w:pPr>
+    </w:p>
+    <w:p>
+      <w:pPr>
+        <w:pStyle w:val="ListParagraph"/>
         <w:numPr>
-          <w:ilvl w:val="2"/>
-          <w:numId w:val="1"/>
+          <w:ilvl w:val="0"/>
+          <w:numId w:val="3"/>
         </w:numPr>
-        <w:rPr>
-          <w:b/>
-        </w:rPr>
-      </w:pPr>
+        <w:jc w:val="both"/>
+        <w:rPr>
+          <w:b/>
+        </w:rPr>
+      </w:pPr>
+      <w:r>
+        <w:rPr>
+          <w:b/>
+        </w:rPr>
+        <w:t xml:space="preserve">WebVR – </w:t>
+      </w:r>
+      <w:r>
+        <w:t>WebVR is an experimental Javascript API that provides access to Virtual Reality devices, such as the Oculus Rift or Google Cardboard, in your browser.</w:t>
+      </w:r>
+      <w:r>
+        <w:t xml:space="preserve"> This was used to facilitate mobile device detection and virtual reality modes for the application and has the potential to be used for multiple VR headsets besides the Google Cardboard. The WebVR boilerplate was used as a foundation as it takes care of features such as VR controls(</w:t>
+      </w:r>
+      <w:r>
+        <w:rPr>
+          <w:b/>
+        </w:rPr>
+        <w:t>VRControls.js</w:t>
+      </w:r>
+      <w:r>
+        <w:t xml:space="preserve">) such as enter and exit </w:t>
+      </w:r>
+      <w:r>
+        <w:lastRenderedPageBreak/>
+        <w:t>mode controls, effects for VR (</w:t>
+      </w:r>
+      <w:r>
+        <w:rPr>
+          <w:b/>
+        </w:rPr>
+        <w:t>VREffects.js</w:t>
+      </w:r>
+      <w:r>
+        <w:t>) such as stereoscopy</w:t>
+      </w:r>
+      <w:r>
+        <w:t xml:space="preserve"> and support for other headset devices (</w:t>
+      </w:r>
+      <w:r>
+        <w:rPr>
+          <w:b/>
+        </w:rPr>
+        <w:t>webvr-polyfill</w:t>
+      </w:r>
+      <w:r>
+        <w:t>).</w:t>
+      </w:r>
+    </w:p>
+    <w:p>
+      <w:pPr>
+        <w:pStyle w:val="ListParagraph"/>
+        <w:jc w:val="both"/>
+        <w:rPr>
+          <w:b/>
+        </w:rPr>
+      </w:pPr>
+    </w:p>
+    <w:p>
+      <w:pPr>
+        <w:pStyle w:val="ListParagraph"/>
+        <w:numPr>
+          <w:ilvl w:val="0"/>
+          <w:numId w:val="3"/>
+        </w:numPr>
+        <w:jc w:val="both"/>
+        <w:rPr>
+          <w:b/>
+        </w:rPr>
+      </w:pPr>
+      <w:r>
+        <w:rPr>
+          <w:b/>
+        </w:rPr>
+        <w:t xml:space="preserve">Menu Icons – </w:t>
+      </w:r>
+      <w:r>
+        <w:t>Menu Icons were rendered as image textures on box geometries with no depth values.</w:t>
+      </w:r>
+    </w:p>
+    <w:p>
+      <w:pPr>
+        <w:pStyle w:val="ListParagraph"/>
+        <w:numPr>
+          <w:ilvl w:val="0"/>
+          <w:numId w:val="3"/>
+        </w:numPr>
+        <w:jc w:val="both"/>
+        <w:rPr>
+          <w:b/>
+        </w:rPr>
+      </w:pPr>
+      <w:r>
+        <w:rPr>
+          <w:b/>
+        </w:rPr>
+        <w:t xml:space="preserve">Remainder of the scene </w:t>
+      </w:r>
+      <w:r>
+        <w:t xml:space="preserve"> -  ThreeJS was a key player in rendering the remainder of the scene and examples on the official three js webpage were referred to help incorporate features in the application.</w:t>
+      </w:r>
       <w:bookmarkStart w:id="0" w:name="_GoBack"/>
       <w:bookmarkEnd w:id="0"/>
     </w:p>
@@ -415,6 +525,119 @@
 <file path=word/numbering.xml><?xml version="1.0" encoding="utf-8"?>
 <w:numbering xmlns:wpc="http://schemas.microsoft.com/office/word/2010/wordprocessingCanvas" xmlns:cx="http://schemas.microsoft.com/office/drawing/2014/chartex" xmlns:cx1="http://schemas.microsoft.com/office/drawing/2015/9/8/chartex" xmlns:cx2="http://schemas.microsoft.com/office/drawing/2015/10/21/chartex" xmlns:mc="http://schemas.openxmlformats.org/markup-compatibility/2006" xmlns:o="urn:schemas-microsoft-com:office:office" xmlns:r="http://schemas.openxmlformats.org/officeDocument/2006/relationships" xmlns:m="http://schemas.openxmlformats.org/officeDocument/2006/math" xmlns:v="urn:schemas-microsoft-com:vml" xmlns:wp14="http://schemas.microsoft.com/office/word/2010/wordprocessingDrawing" xmlns:wp="http://schemas.openxmlformats.org/drawingml/2006/wordprocessingDrawing" xmlns:w10="urn:schemas-microsoft-com:office:word" xmlns:w="http://schemas.openxmlformats.org/wordprocessingml/2006/main" xmlns:w14="http://schemas.microsoft.com/office/word/2010/wordml" xmlns:w15="http://schemas.microsoft.com/office/word/2012/wordml" xmlns:w16se="http://schemas.microsoft.com/office/word/2015/wordml/symex" xmlns:wpg="http://schemas.microsoft.com/office/word/2010/wordprocessingGroup" xmlns:wpi="http://schemas.microsoft.com/office/word/2010/wordprocessingInk" xmlns:wne="http://schemas.microsoft.com/office/word/2006/wordml" xmlns:wps="http://schemas.microsoft.com/office/word/2010/wordprocessingShape" mc:Ignorable="w14 w15 w16se wp14">
   <w:abstractNum w:abstractNumId="0" w15:restartNumberingAfterBreak="0">
+    <w:nsid w:val="13E450AE"/>
+    <w:multiLevelType w:val="hybridMultilevel"/>
+    <w:tmpl w:val="D2CEB90E"/>
+    <w:lvl w:ilvl="0" w:tplc="04090001">
+      <w:start w:val="1"/>
+      <w:numFmt w:val="bullet"/>
+      <w:lvlText w:val=""/>
+      <w:lvlJc w:val="left"/>
+      <w:pPr>
+        <w:ind w:left="720" w:hanging="360"/>
+      </w:pPr>
+      <w:rPr>
+        <w:rFonts w:ascii="Symbol" w:hAnsi="Symbol" w:hint="default"/>
+      </w:rPr>
+    </w:lvl>
+    <w:lvl w:ilvl="1" w:tplc="04090003" w:tentative="1">
+      <w:start w:val="1"/>
+      <w:numFmt w:val="bullet"/>
+      <w:lvlText w:val="o"/>
+      <w:lvlJc w:val="left"/>
+      <w:pPr>
+        <w:ind w:left="1440" w:hanging="360"/>
+      </w:pPr>
+      <w:rPr>
+        <w:rFonts w:ascii="Courier New" w:hAnsi="Courier New" w:cs="Courier New" w:hint="default"/>
+      </w:rPr>
+    </w:lvl>
+    <w:lvl w:ilvl="2" w:tplc="04090005" w:tentative="1">
+      <w:start w:val="1"/>
+      <w:numFmt w:val="bullet"/>
+      <w:lvlText w:val=""/>
+      <w:lvlJc w:val="left"/>
+      <w:pPr>
+        <w:ind w:left="2160" w:hanging="360"/>
+      </w:pPr>
+      <w:rPr>
+        <w:rFonts w:ascii="Wingdings" w:hAnsi="Wingdings" w:hint="default"/>
+      </w:rPr>
+    </w:lvl>
+    <w:lvl w:ilvl="3" w:tplc="04090001" w:tentative="1">
+      <w:start w:val="1"/>
+      <w:numFmt w:val="bullet"/>
+      <w:lvlText w:val=""/>
+      <w:lvlJc w:val="left"/>
+      <w:pPr>
+        <w:ind w:left="2880" w:hanging="360"/>
+      </w:pPr>
+      <w:rPr>
+        <w:rFonts w:ascii="Symbol" w:hAnsi="Symbol" w:hint="default"/>
+      </w:rPr>
+    </w:lvl>
+    <w:lvl w:ilvl="4" w:tplc="04090003" w:tentative="1">
+      <w:start w:val="1"/>
+      <w:numFmt w:val="bullet"/>
+      <w:lvlText w:val="o"/>
+      <w:lvlJc w:val="left"/>
+      <w:pPr>
+        <w:ind w:left="3600" w:hanging="360"/>
+      </w:pPr>
+      <w:rPr>
+        <w:rFonts w:ascii="Courier New" w:hAnsi="Courier New" w:cs="Courier New" w:hint="default"/>
+      </w:rPr>
+    </w:lvl>
+    <w:lvl w:ilvl="5" w:tplc="04090005" w:tentative="1">
+      <w:start w:val="1"/>
+      <w:numFmt w:val="bullet"/>
+      <w:lvlText w:val=""/>
+      <w:lvlJc w:val="left"/>
+      <w:pPr>
+        <w:ind w:left="4320" w:hanging="360"/>
+      </w:pPr>
+      <w:rPr>
+        <w:rFonts w:ascii="Wingdings" w:hAnsi="Wingdings" w:hint="default"/>
+      </w:rPr>
+    </w:lvl>
+    <w:lvl w:ilvl="6" w:tplc="04090001" w:tentative="1">
+      <w:start w:val="1"/>
+      <w:numFmt w:val="bullet"/>
+      <w:lvlText w:val=""/>
+      <w:lvlJc w:val="left"/>
+      <w:pPr>
+        <w:ind w:left="5040" w:hanging="360"/>
+      </w:pPr>
+      <w:rPr>
+        <w:rFonts w:ascii="Symbol" w:hAnsi="Symbol" w:hint="default"/>
+      </w:rPr>
+    </w:lvl>
+    <w:lvl w:ilvl="7" w:tplc="04090003" w:tentative="1">
+      <w:start w:val="1"/>
+      <w:numFmt w:val="bullet"/>
+      <w:lvlText w:val="o"/>
+      <w:lvlJc w:val="left"/>
+      <w:pPr>
+        <w:ind w:left="5760" w:hanging="360"/>
+      </w:pPr>
+      <w:rPr>
+        <w:rFonts w:ascii="Courier New" w:hAnsi="Courier New" w:cs="Courier New" w:hint="default"/>
+      </w:rPr>
+    </w:lvl>
+    <w:lvl w:ilvl="8" w:tplc="04090005" w:tentative="1">
+      <w:start w:val="1"/>
+      <w:numFmt w:val="bullet"/>
+      <w:lvlText w:val=""/>
+      <w:lvlJc w:val="left"/>
+      <w:pPr>
+        <w:ind w:left="6480" w:hanging="360"/>
+      </w:pPr>
+      <w:rPr>
+        <w:rFonts w:ascii="Wingdings" w:hAnsi="Wingdings" w:hint="default"/>
+      </w:rPr>
+    </w:lvl>
+  </w:abstractNum>
+  <w:abstractNum w:abstractNumId="1" w15:restartNumberingAfterBreak="0">
     <w:nsid w:val="3C356B2F"/>
     <w:multiLevelType w:val="hybridMultilevel"/>
     <w:tmpl w:val="97DEA9AC"/>
@@ -527,10 +750,10 @@
       </w:rPr>
     </w:lvl>
   </w:abstractNum>
-  <w:abstractNum w:abstractNumId="1" w15:restartNumberingAfterBreak="0">
+  <w:abstractNum w:abstractNumId="2" w15:restartNumberingAfterBreak="0">
     <w:nsid w:val="65385F13"/>
     <w:multiLevelType w:val="hybridMultilevel"/>
-    <w:tmpl w:val="4C1A18B8"/>
+    <w:tmpl w:val="C2F8560C"/>
     <w:lvl w:ilvl="0" w:tplc="04090001">
       <w:start w:val="1"/>
       <w:numFmt w:val="bullet"/>
@@ -623,9 +846,12 @@
     </w:lvl>
   </w:abstractNum>
   <w:num w:numId="1">
+    <w:abstractNumId w:val="2"/>
+  </w:num>
+  <w:num w:numId="2">
     <w:abstractNumId w:val="1"/>
   </w:num>
-  <w:num w:numId="2">
+  <w:num w:numId="3">
     <w:abstractNumId w:val="0"/>
   </w:num>
 </w:numbering>
@@ -1029,7 +1255,6 @@
   <w:style w:type="character" w:default="1" w:styleId="DefaultParagraphFont">
     <w:name w:val="Default Paragraph Font"/>
     <w:uiPriority w:val="1"/>
-    <w:semiHidden/>
     <w:unhideWhenUsed/>
   </w:style>
   <w:style w:type="table" w:default="1" w:styleId="TableNormal">
@@ -1378,7 +1603,7 @@
 </file>
 
 <file path=customXml/itemProps1.xml><?xml version="1.0" encoding="utf-8"?>
-<ds:datastoreItem xmlns:ds="http://schemas.openxmlformats.org/officeDocument/2006/customXml" ds:itemID="{297B1617-3DB7-44DB-BA37-B21286AA940E}">
+<ds:datastoreItem xmlns:ds="http://schemas.openxmlformats.org/officeDocument/2006/customXml" ds:itemID="{0A4EF3F0-22FC-48F0-A840-8397F140FA62}">
   <ds:schemaRefs>
     <ds:schemaRef ds:uri="http://schemas.openxmlformats.org/officeDocument/2006/bibliography"/>
   </ds:schemaRefs>

</xml_diff>